<commit_message>
stress or no stress update
</commit_message>
<xml_diff>
--- a/Updated/Pneumonia Detection (Image Classification)/Word Files/Pneuomonia Image Classification.docx
+++ b/Updated/Pneumonia Detection (Image Classification)/Word Files/Pneuomonia Image Classification.docx
@@ -4951,24 +4951,23 @@
       <w:r>
         <w:rPr>
           <w:rFonts w:ascii="Times New Roman" w:hAnsi="Times New Roman" w:cs="Times New Roman"/>
-          <w:bCs/>
           <w:noProof/>
           <w:sz w:val="20"/>
           <w:szCs w:val="20"/>
         </w:rPr>
         <w:drawing>
-          <wp:anchor distT="0" distB="0" distL="114300" distR="114300" simplePos="0" relativeHeight="251677696" behindDoc="1" locked="0" layoutInCell="1" allowOverlap="1" wp14:anchorId="508CBA66" wp14:editId="41D7C215">
+          <wp:anchor distT="0" distB="0" distL="114300" distR="114300" simplePos="0" relativeHeight="251680768" behindDoc="0" locked="0" layoutInCell="1" allowOverlap="1" wp14:anchorId="313BFBE9" wp14:editId="653BEBEA">
             <wp:simplePos x="0" y="0"/>
             <wp:positionH relativeFrom="column">
-              <wp:posOffset>-635</wp:posOffset>
+              <wp:posOffset>-22860</wp:posOffset>
             </wp:positionH>
             <wp:positionV relativeFrom="paragraph">
-              <wp:posOffset>259715</wp:posOffset>
+              <wp:posOffset>257810</wp:posOffset>
             </wp:positionV>
-            <wp:extent cx="5942330" cy="5857875"/>
-            <wp:effectExtent l="19050" t="19050" r="20320" b="28575"/>
+            <wp:extent cx="5942330" cy="5852160"/>
+            <wp:effectExtent l="19050" t="19050" r="20320" b="15240"/>
             <wp:wrapSquare wrapText="bothSides"/>
-            <wp:docPr id="39" name="Picture 39" descr="G:\MIKE\Programming\2024\Repositories\Atillo-ML\Updated\Pneumonia Detection (Image Classification)\Word Files\MI - SVM.png"/>
+            <wp:docPr id="42" name="Picture 42" descr="G:\MIKE\Programming\2024\Repositories\Atillo-ML\Updated\Pneumonia Detection (Image Classification)\Word Files\Changed Images\SVM.png"/>
             <wp:cNvGraphicFramePr>
               <a:graphicFrameLocks xmlns:a="http://schemas.openxmlformats.org/drawingml/2006/main" noChangeAspect="1"/>
             </wp:cNvGraphicFramePr>
@@ -4976,7 +4975,7 @@
               <a:graphicData uri="http://schemas.openxmlformats.org/drawingml/2006/picture">
                 <pic:pic xmlns:pic="http://schemas.openxmlformats.org/drawingml/2006/picture">
                   <pic:nvPicPr>
-                    <pic:cNvPr id="0" name="Picture 1" descr="G:\MIKE\Programming\2024\Repositories\Atillo-ML\Updated\Pneumonia Detection (Image Classification)\Word Files\MI - SVM.png"/>
+                    <pic:cNvPr id="0" name="Picture 4" descr="G:\MIKE\Programming\2024\Repositories\Atillo-ML\Updated\Pneumonia Detection (Image Classification)\Word Files\Changed Images\SVM.png"/>
                     <pic:cNvPicPr>
                       <a:picLocks noChangeAspect="1" noChangeArrowheads="1"/>
                     </pic:cNvPicPr>
@@ -4997,7 +4996,7 @@
                   <pic:spPr bwMode="auto">
                     <a:xfrm>
                       <a:off x="0" y="0"/>
-                      <a:ext cx="5942330" cy="5857875"/>
+                      <a:ext cx="5942330" cy="5852160"/>
                     </a:xfrm>
                     <a:prstGeom prst="rect">
                       <a:avLst/>
@@ -5005,10 +5004,7 @@
                     <a:noFill/>
                     <a:ln>
                       <a:solidFill>
-                        <a:schemeClr val="tx1">
-                          <a:lumMod val="50000"/>
-                          <a:lumOff val="50000"/>
-                        </a:schemeClr>
+                        <a:schemeClr val="tx1"/>
                       </a:solidFill>
                     </a:ln>
                   </pic:spPr>
@@ -5052,7 +5048,7 @@
         <mc:AlternateContent>
           <mc:Choice Requires="wps">
             <w:drawing>
-              <wp:anchor distT="0" distB="0" distL="114300" distR="114300" simplePos="0" relativeHeight="251679744" behindDoc="1" locked="0" layoutInCell="1" allowOverlap="1" wp14:anchorId="36D3FD8C" wp14:editId="7DB2C45D">
+              <wp:anchor distT="0" distB="0" distL="114300" distR="114300" simplePos="0" relativeHeight="251679744" behindDoc="1" locked="0" layoutInCell="1" allowOverlap="1" wp14:anchorId="3F8C87CF" wp14:editId="0D42E698">
                 <wp:simplePos x="0" y="0"/>
                 <wp:positionH relativeFrom="column">
                   <wp:posOffset>1559560</wp:posOffset>
@@ -5394,8 +5390,6 @@
           <w:szCs w:val="20"/>
         </w:rPr>
       </w:pPr>
-      <w:bookmarkStart w:id="0" w:name="_GoBack"/>
-      <w:bookmarkEnd w:id="0"/>
     </w:p>
     <w:p>
       <w:pPr>
@@ -5433,6 +5427,319 @@
           <w:szCs w:val="20"/>
         </w:rPr>
       </w:pPr>
+      <w:r>
+        <w:rPr>
+          <w:noProof/>
+        </w:rPr>
+        <w:lastRenderedPageBreak/>
+        <mc:AlternateContent>
+          <mc:Choice Requires="wps">
+            <w:drawing>
+              <wp:anchor distT="0" distB="0" distL="114300" distR="114300" simplePos="0" relativeHeight="251683840" behindDoc="1" locked="0" layoutInCell="1" allowOverlap="1" wp14:anchorId="1F2F359A" wp14:editId="71280D24">
+                <wp:simplePos x="0" y="0"/>
+                <wp:positionH relativeFrom="column">
+                  <wp:posOffset>1711960</wp:posOffset>
+                </wp:positionH>
+                <wp:positionV relativeFrom="paragraph">
+                  <wp:posOffset>5695950</wp:posOffset>
+                </wp:positionV>
+                <wp:extent cx="2871470" cy="345440"/>
+                <wp:effectExtent l="0" t="0" r="0" b="0"/>
+                <wp:wrapTight wrapText="bothSides">
+                  <wp:wrapPolygon edited="0">
+                    <wp:start x="430" y="0"/>
+                    <wp:lineTo x="430" y="20250"/>
+                    <wp:lineTo x="21065" y="20250"/>
+                    <wp:lineTo x="21065" y="0"/>
+                    <wp:lineTo x="430" y="0"/>
+                  </wp:wrapPolygon>
+                </wp:wrapTight>
+                <wp:docPr id="44" name="Text Box 44"/>
+                <wp:cNvGraphicFramePr/>
+                <a:graphic xmlns:a="http://schemas.openxmlformats.org/drawingml/2006/main">
+                  <a:graphicData uri="http://schemas.microsoft.com/office/word/2010/wordprocessingShape">
+                    <wps:wsp>
+                      <wps:cNvSpPr txBox="1"/>
+                      <wps:spPr>
+                        <a:xfrm>
+                          <a:off x="0" y="0"/>
+                          <a:ext cx="2871470" cy="345440"/>
+                        </a:xfrm>
+                        <a:prstGeom prst="rect">
+                          <a:avLst/>
+                        </a:prstGeom>
+                        <a:noFill/>
+                        <a:ln w="6350">
+                          <a:noFill/>
+                        </a:ln>
+                      </wps:spPr>
+                      <wps:txbx>
+                        <w:txbxContent>
+                          <w:p>
+                            <w:pPr>
+                              <w:spacing w:before="120" w:after="0" w:line="240" w:lineRule="auto"/>
+                              <w:jc w:val="center"/>
+                              <w:rPr>
+                                <w:rFonts w:ascii="Times New Roman" w:hAnsi="Times New Roman" w:cs="Times New Roman"/>
+                                <w:bCs/>
+                                <w:sz w:val="20"/>
+                                <w:szCs w:val="20"/>
+                              </w:rPr>
+                            </w:pPr>
+                            <w:proofErr w:type="gramStart"/>
+                            <w:r>
+                              <w:rPr>
+                                <w:rFonts w:ascii="Times New Roman" w:hAnsi="Times New Roman" w:cs="Times New Roman"/>
+                                <w:b/>
+                                <w:sz w:val="20"/>
+                                <w:szCs w:val="20"/>
+                              </w:rPr>
+                              <w:t xml:space="preserve">Figure </w:t>
+                            </w:r>
+                            <w:r>
+                              <w:rPr>
+                                <w:rFonts w:ascii="Times New Roman" w:hAnsi="Times New Roman" w:cs="Times New Roman"/>
+                                <w:b/>
+                                <w:sz w:val="20"/>
+                                <w:szCs w:val="20"/>
+                              </w:rPr>
+                              <w:t>5</w:t>
+                            </w:r>
+                            <w:r>
+                              <w:rPr>
+                                <w:rFonts w:ascii="Times New Roman" w:hAnsi="Times New Roman" w:cs="Times New Roman"/>
+                                <w:b/>
+                                <w:sz w:val="20"/>
+                                <w:szCs w:val="20"/>
+                              </w:rPr>
+                              <w:t>.</w:t>
+                            </w:r>
+                            <w:proofErr w:type="gramEnd"/>
+                            <w:r>
+                              <w:rPr>
+                                <w:rFonts w:ascii="Times New Roman" w:hAnsi="Times New Roman" w:cs="Times New Roman"/>
+                                <w:b/>
+                                <w:sz w:val="20"/>
+                                <w:szCs w:val="20"/>
+                              </w:rPr>
+                              <w:t xml:space="preserve"> </w:t>
+                            </w:r>
+                            <w:r>
+                              <w:rPr>
+                                <w:rFonts w:ascii="Times New Roman" w:hAnsi="Times New Roman" w:cs="Times New Roman"/>
+                                <w:bCs/>
+                                <w:sz w:val="20"/>
+                                <w:szCs w:val="20"/>
+                              </w:rPr>
+                              <w:t xml:space="preserve">NB </w:t>
+                            </w:r>
+                            <w:r>
+                              <w:rPr>
+                                <w:rFonts w:ascii="Times New Roman" w:hAnsi="Times New Roman" w:cs="Times New Roman"/>
+                                <w:bCs/>
+                                <w:sz w:val="20"/>
+                                <w:szCs w:val="20"/>
+                              </w:rPr>
+                              <w:t>Misclassified Images</w:t>
+                            </w:r>
+                          </w:p>
+                          <w:p>
+                            <w:pPr>
+                              <w:spacing w:before="120" w:after="0" w:line="240" w:lineRule="auto"/>
+                              <w:jc w:val="center"/>
+                              <w:rPr>
+                                <w:rFonts w:ascii="Times New Roman" w:hAnsi="Times New Roman" w:cs="Times New Roman"/>
+                                <w:b/>
+                                <w:sz w:val="20"/>
+                                <w:szCs w:val="20"/>
+                              </w:rPr>
+                            </w:pPr>
+                          </w:p>
+                        </w:txbxContent>
+                      </wps:txbx>
+                      <wps:bodyPr rot="0" spcFirstLastPara="0" vertOverflow="overflow" horzOverflow="overflow" vert="horz" wrap="square" lIns="91440" tIns="45720" rIns="91440" bIns="45720" numCol="1" spcCol="0" rtlCol="0" fromWordArt="0" anchor="t" anchorCtr="0" forceAA="0" compatLnSpc="1">
+                        <a:prstTxWarp prst="textNoShape">
+                          <a:avLst/>
+                        </a:prstTxWarp>
+                        <a:noAutofit/>
+                      </wps:bodyPr>
+                    </wps:wsp>
+                  </a:graphicData>
+                </a:graphic>
+                <wp14:sizeRelH relativeFrom="margin">
+                  <wp14:pctWidth>0</wp14:pctWidth>
+                </wp14:sizeRelH>
+                <wp14:sizeRelV relativeFrom="margin">
+                  <wp14:pctHeight>0</wp14:pctHeight>
+                </wp14:sizeRelV>
+              </wp:anchor>
+            </w:drawing>
+          </mc:Choice>
+          <mc:Fallback>
+            <w:pict>
+              <v:shape id="Text Box 44" o:spid="_x0000_s1034" type="#_x0000_t202" style="position:absolute;left:0;text-align:left;margin-left:134.8pt;margin-top:448.5pt;width:226.1pt;height:27.2pt;z-index:-251632640;visibility:visible;mso-wrap-style:square;mso-width-percent:0;mso-height-percent:0;mso-wrap-distance-left:9pt;mso-wrap-distance-top:0;mso-wrap-distance-right:9pt;mso-wrap-distance-bottom:0;mso-position-horizontal:absolute;mso-position-horizontal-relative:text;mso-position-vertical:absolute;mso-position-vertical-relative:text;mso-width-percent:0;mso-height-percent:0;mso-width-relative:margin;mso-height-relative:margin;v-text-anchor:top" o:gfxdata="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" filled="f" stroked="f" strokeweight=".5pt">
+                <v:textbox>
+                  <w:txbxContent>
+                    <w:p>
+                      <w:pPr>
+                        <w:spacing w:before="120" w:after="0" w:line="240" w:lineRule="auto"/>
+                        <w:jc w:val="center"/>
+                        <w:rPr>
+                          <w:rFonts w:ascii="Times New Roman" w:hAnsi="Times New Roman" w:cs="Times New Roman"/>
+                          <w:bCs/>
+                          <w:sz w:val="20"/>
+                          <w:szCs w:val="20"/>
+                        </w:rPr>
+                      </w:pPr>
+                      <w:proofErr w:type="gramStart"/>
+                      <w:r>
+                        <w:rPr>
+                          <w:rFonts w:ascii="Times New Roman" w:hAnsi="Times New Roman" w:cs="Times New Roman"/>
+                          <w:b/>
+                          <w:sz w:val="20"/>
+                          <w:szCs w:val="20"/>
+                        </w:rPr>
+                        <w:t xml:space="preserve">Figure </w:t>
+                      </w:r>
+                      <w:r>
+                        <w:rPr>
+                          <w:rFonts w:ascii="Times New Roman" w:hAnsi="Times New Roman" w:cs="Times New Roman"/>
+                          <w:b/>
+                          <w:sz w:val="20"/>
+                          <w:szCs w:val="20"/>
+                        </w:rPr>
+                        <w:t>5</w:t>
+                      </w:r>
+                      <w:r>
+                        <w:rPr>
+                          <w:rFonts w:ascii="Times New Roman" w:hAnsi="Times New Roman" w:cs="Times New Roman"/>
+                          <w:b/>
+                          <w:sz w:val="20"/>
+                          <w:szCs w:val="20"/>
+                        </w:rPr>
+                        <w:t>.</w:t>
+                      </w:r>
+                      <w:proofErr w:type="gramEnd"/>
+                      <w:r>
+                        <w:rPr>
+                          <w:rFonts w:ascii="Times New Roman" w:hAnsi="Times New Roman" w:cs="Times New Roman"/>
+                          <w:b/>
+                          <w:sz w:val="20"/>
+                          <w:szCs w:val="20"/>
+                        </w:rPr>
+                        <w:t xml:space="preserve"> </w:t>
+                      </w:r>
+                      <w:r>
+                        <w:rPr>
+                          <w:rFonts w:ascii="Times New Roman" w:hAnsi="Times New Roman" w:cs="Times New Roman"/>
+                          <w:bCs/>
+                          <w:sz w:val="20"/>
+                          <w:szCs w:val="20"/>
+                        </w:rPr>
+                        <w:t xml:space="preserve">NB </w:t>
+                      </w:r>
+                      <w:r>
+                        <w:rPr>
+                          <w:rFonts w:ascii="Times New Roman" w:hAnsi="Times New Roman" w:cs="Times New Roman"/>
+                          <w:bCs/>
+                          <w:sz w:val="20"/>
+                          <w:szCs w:val="20"/>
+                        </w:rPr>
+                        <w:t>Misclassified Images</w:t>
+                      </w:r>
+                    </w:p>
+                    <w:p>
+                      <w:pPr>
+                        <w:spacing w:before="120" w:after="0" w:line="240" w:lineRule="auto"/>
+                        <w:jc w:val="center"/>
+                        <w:rPr>
+                          <w:rFonts w:ascii="Times New Roman" w:hAnsi="Times New Roman" w:cs="Times New Roman"/>
+                          <w:b/>
+                          <w:sz w:val="20"/>
+                          <w:szCs w:val="20"/>
+                        </w:rPr>
+                      </w:pPr>
+                    </w:p>
+                  </w:txbxContent>
+                </v:textbox>
+                <w10:wrap type="tight"/>
+              </v:shape>
+            </w:pict>
+          </mc:Fallback>
+        </mc:AlternateContent>
+      </w:r>
+      <w:r>
+        <w:rPr>
+          <w:rFonts w:ascii="Times New Roman" w:hAnsi="Times New Roman" w:cs="Times New Roman"/>
+          <w:noProof/>
+          <w:sz w:val="20"/>
+          <w:szCs w:val="20"/>
+        </w:rPr>
+        <w:drawing>
+          <wp:anchor distT="0" distB="0" distL="114300" distR="114300" simplePos="0" relativeHeight="251681792" behindDoc="0" locked="0" layoutInCell="1" allowOverlap="1" wp14:anchorId="75F4C220" wp14:editId="49C82B3A">
+            <wp:simplePos x="0" y="0"/>
+            <wp:positionH relativeFrom="column">
+              <wp:posOffset>1905</wp:posOffset>
+            </wp:positionH>
+            <wp:positionV relativeFrom="paragraph">
+              <wp:posOffset>-83185</wp:posOffset>
+            </wp:positionV>
+            <wp:extent cx="5942330" cy="5852160"/>
+            <wp:effectExtent l="19050" t="19050" r="20320" b="15240"/>
+            <wp:wrapSquare wrapText="bothSides"/>
+            <wp:docPr id="43" name="Picture 43" descr="G:\MIKE\Programming\2024\Repositories\Atillo-ML\Updated\Pneumonia Detection (Image Classification)\Word Files\Changed Images\SVM.png"/>
+            <wp:cNvGraphicFramePr>
+              <a:graphicFrameLocks xmlns:a="http://schemas.openxmlformats.org/drawingml/2006/main" noChangeAspect="1"/>
+            </wp:cNvGraphicFramePr>
+            <a:graphic xmlns:a="http://schemas.openxmlformats.org/drawingml/2006/main">
+              <a:graphicData uri="http://schemas.openxmlformats.org/drawingml/2006/picture">
+                <pic:pic xmlns:pic="http://schemas.openxmlformats.org/drawingml/2006/picture">
+                  <pic:nvPicPr>
+                    <pic:cNvPr id="0" name="Picture 5" descr="G:\MIKE\Programming\2024\Repositories\Atillo-ML\Updated\Pneumonia Detection (Image Classification)\Word Files\Changed Images\SVM.png"/>
+                    <pic:cNvPicPr>
+                      <a:picLocks noChangeAspect="1" noChangeArrowheads="1"/>
+                    </pic:cNvPicPr>
+                  </pic:nvPicPr>
+                  <pic:blipFill>
+                    <a:blip r:embed="rId11">
+                      <a:extLst>
+                        <a:ext uri="{28A0092B-C50C-407E-A947-70E740481C1C}">
+                          <a14:useLocalDpi xmlns:a14="http://schemas.microsoft.com/office/drawing/2010/main" val="0"/>
+                        </a:ext>
+                      </a:extLst>
+                    </a:blip>
+                    <a:srcRect/>
+                    <a:stretch>
+                      <a:fillRect/>
+                    </a:stretch>
+                  </pic:blipFill>
+                  <pic:spPr bwMode="auto">
+                    <a:xfrm>
+                      <a:off x="0" y="0"/>
+                      <a:ext cx="5942330" cy="5852160"/>
+                    </a:xfrm>
+                    <a:prstGeom prst="rect">
+                      <a:avLst/>
+                    </a:prstGeom>
+                    <a:noFill/>
+                    <a:ln>
+                      <a:solidFill>
+                        <a:schemeClr val="tx1"/>
+                      </a:solidFill>
+                    </a:ln>
+                  </pic:spPr>
+                </pic:pic>
+              </a:graphicData>
+            </a:graphic>
+            <wp14:sizeRelH relativeFrom="page">
+              <wp14:pctWidth>0</wp14:pctWidth>
+            </wp14:sizeRelH>
+            <wp14:sizeRelV relativeFrom="page">
+              <wp14:pctHeight>0</wp14:pctHeight>
+            </wp14:sizeRelV>
+          </wp:anchor>
+        </w:drawing>
+      </w:r>
     </w:p>
     <w:p>
       <w:pPr>
@@ -5445,6 +5752,130 @@
           <w:szCs w:val="20"/>
         </w:rPr>
       </w:pPr>
+      <w:r>
+        <w:rPr>
+          <w:rFonts w:ascii="Times New Roman" w:hAnsi="Times New Roman" w:cs="Times New Roman"/>
+          <w:sz w:val="20"/>
+          <w:szCs w:val="20"/>
+        </w:rPr>
+        <w:t xml:space="preserve">The first and second half rows highlight cases where the model predicted </w:t>
+      </w:r>
+      <w:r>
+        <w:rPr>
+          <w:rFonts w:ascii="Times New Roman" w:hAnsi="Times New Roman" w:cs="Times New Roman"/>
+          <w:sz w:val="20"/>
+          <w:szCs w:val="20"/>
+        </w:rPr>
+        <w:t>“Normal”</w:t>
+      </w:r>
+      <w:r>
+        <w:rPr>
+          <w:rFonts w:ascii="Times New Roman" w:hAnsi="Times New Roman" w:cs="Times New Roman"/>
+          <w:sz w:val="20"/>
+          <w:szCs w:val="20"/>
+        </w:rPr>
+        <w:t xml:space="preserve"> as a </w:t>
+      </w:r>
+      <w:r>
+        <w:rPr>
+          <w:rFonts w:ascii="Times New Roman" w:hAnsi="Times New Roman" w:cs="Times New Roman"/>
+          <w:sz w:val="20"/>
+          <w:szCs w:val="20"/>
+        </w:rPr>
+        <w:t xml:space="preserve">“Pneumonia” </w:t>
+      </w:r>
+      <w:r>
+        <w:rPr>
+          <w:rFonts w:ascii="Times New Roman" w:hAnsi="Times New Roman" w:cs="Times New Roman"/>
+          <w:sz w:val="20"/>
+          <w:szCs w:val="20"/>
+        </w:rPr>
+        <w:t xml:space="preserve">image. </w:t>
+      </w:r>
+      <w:proofErr w:type="gramStart"/>
+      <w:r>
+        <w:rPr>
+          <w:rFonts w:ascii="Times New Roman" w:hAnsi="Times New Roman" w:cs="Times New Roman"/>
+          <w:sz w:val="20"/>
+          <w:szCs w:val="20"/>
+        </w:rPr>
+        <w:t xml:space="preserve">The rest of the rows showcase where </w:t>
+      </w:r>
+      <w:r>
+        <w:rPr>
+          <w:rFonts w:ascii="Times New Roman" w:hAnsi="Times New Roman" w:cs="Times New Roman"/>
+          <w:sz w:val="20"/>
+          <w:szCs w:val="20"/>
+        </w:rPr>
+        <w:t>“Pneumonia”</w:t>
+      </w:r>
+      <w:r>
+        <w:rPr>
+          <w:rFonts w:ascii="Times New Roman" w:hAnsi="Times New Roman" w:cs="Times New Roman"/>
+          <w:sz w:val="20"/>
+          <w:szCs w:val="20"/>
+        </w:rPr>
+        <w:t xml:space="preserve"> images were predicted as a </w:t>
+      </w:r>
+      <w:r>
+        <w:rPr>
+          <w:rFonts w:ascii="Times New Roman" w:hAnsi="Times New Roman" w:cs="Times New Roman"/>
+          <w:sz w:val="20"/>
+          <w:szCs w:val="20"/>
+        </w:rPr>
+        <w:t xml:space="preserve">“Normal” </w:t>
+      </w:r>
+      <w:r>
+        <w:rPr>
+          <w:rFonts w:ascii="Times New Roman" w:hAnsi="Times New Roman" w:cs="Times New Roman"/>
+          <w:sz w:val="20"/>
+          <w:szCs w:val="20"/>
+        </w:rPr>
+        <w:t>image.</w:t>
+      </w:r>
+      <w:proofErr w:type="gramEnd"/>
+      <w:r>
+        <w:rPr>
+          <w:rFonts w:ascii="Times New Roman" w:hAnsi="Times New Roman" w:cs="Times New Roman"/>
+          <w:sz w:val="20"/>
+          <w:szCs w:val="20"/>
+        </w:rPr>
+        <w:t xml:space="preserve"> It seems that the misclassifications occur for borderline or vague </w:t>
+      </w:r>
+      <w:proofErr w:type="gramStart"/>
+      <w:r>
+        <w:rPr>
+          <w:rFonts w:ascii="Times New Roman" w:hAnsi="Times New Roman" w:cs="Times New Roman"/>
+          <w:sz w:val="20"/>
+          <w:szCs w:val="20"/>
+        </w:rPr>
+        <w:t>cases which is</w:t>
+      </w:r>
+      <w:proofErr w:type="gramEnd"/>
+      <w:r>
+        <w:rPr>
+          <w:rFonts w:ascii="Times New Roman" w:hAnsi="Times New Roman" w:cs="Times New Roman"/>
+          <w:sz w:val="20"/>
+          <w:szCs w:val="20"/>
+        </w:rPr>
+        <w:t xml:space="preserve"> the same as the SVM </w:t>
+      </w:r>
+      <w:r>
+        <w:rPr>
+          <w:rFonts w:ascii="Times New Roman" w:hAnsi="Times New Roman" w:cs="Times New Roman"/>
+          <w:sz w:val="20"/>
+          <w:szCs w:val="20"/>
+        </w:rPr>
+        <w:t>model</w:t>
+      </w:r>
+      <w:r>
+        <w:rPr>
+          <w:rFonts w:ascii="Times New Roman" w:hAnsi="Times New Roman" w:cs="Times New Roman"/>
+          <w:sz w:val="20"/>
+          <w:szCs w:val="20"/>
+        </w:rPr>
+        <w:t>. The NB model might struggle with complex patterns due to its simplicity and assumptions of feature independence, which can lead to limitations in capturing nuanced or overlapping features in X-ray images.</w:t>
+      </w:r>
     </w:p>
     <w:p>
       <w:pPr>
@@ -5457,22 +5888,68 @@
           <w:szCs w:val="20"/>
         </w:rPr>
       </w:pPr>
+      <w:r>
+        <w:rPr>
+          <w:rFonts w:ascii="Times New Roman" w:hAnsi="Times New Roman" w:cs="Times New Roman"/>
+          <w:sz w:val="20"/>
+          <w:szCs w:val="20"/>
+        </w:rPr>
+        <w:t xml:space="preserve">Overall the performance of SVM and NB models suggests that while they handle clear cases effectively, they consistently struggle with less distinct or borderline cases. One of the probable reasons for this is a limitation in the features extracted by Inception </w:t>
+      </w:r>
+      <w:proofErr w:type="gramStart"/>
+      <w:r>
+        <w:rPr>
+          <w:rFonts w:ascii="Times New Roman" w:hAnsi="Times New Roman" w:cs="Times New Roman"/>
+          <w:sz w:val="20"/>
+          <w:szCs w:val="20"/>
+        </w:rPr>
+        <w:t>V3,</w:t>
+      </w:r>
+      <w:proofErr w:type="gramEnd"/>
+      <w:r>
+        <w:rPr>
+          <w:rFonts w:ascii="Times New Roman" w:hAnsi="Times New Roman" w:cs="Times New Roman"/>
+          <w:sz w:val="20"/>
+          <w:szCs w:val="20"/>
+        </w:rPr>
+        <w:t xml:space="preserve"> the reliance on these features might not fully capture subtle or complex patterns in the X-ray images. This affects NB due to its simplistic assumption of fe</w:t>
+      </w:r>
+      <w:r>
+        <w:rPr>
+          <w:rFonts w:ascii="Times New Roman" w:hAnsi="Times New Roman" w:cs="Times New Roman"/>
+          <w:sz w:val="20"/>
+          <w:szCs w:val="20"/>
+        </w:rPr>
+        <w:t>ature independence. In contrast to</w:t>
+      </w:r>
+      <w:r>
+        <w:rPr>
+          <w:rFonts w:ascii="Times New Roman" w:hAnsi="Times New Roman" w:cs="Times New Roman"/>
+          <w:sz w:val="20"/>
+          <w:szCs w:val="20"/>
+        </w:rPr>
+        <w:t xml:space="preserve"> SVM, which can better mod</w:t>
+      </w:r>
+      <w:r>
+        <w:rPr>
+          <w:rFonts w:ascii="Times New Roman" w:hAnsi="Times New Roman" w:cs="Times New Roman"/>
+          <w:sz w:val="20"/>
+          <w:szCs w:val="20"/>
+        </w:rPr>
+        <w:t>el feature interactions</w:t>
+      </w:r>
+      <w:r>
+        <w:rPr>
+          <w:rFonts w:ascii="Times New Roman" w:hAnsi="Times New Roman" w:cs="Times New Roman"/>
+          <w:sz w:val="20"/>
+          <w:szCs w:val="20"/>
+        </w:rPr>
+        <w:t xml:space="preserve"> demonstrate superior performance.</w:t>
+      </w:r>
     </w:p>
     <w:p>
       <w:pPr>
         <w:spacing w:before="120" w:after="0" w:line="240" w:lineRule="auto"/>
-        <w:ind w:firstLine="720"/>
-        <w:jc w:val="both"/>
-        <w:rPr>
-          <w:rFonts w:ascii="Times New Roman" w:hAnsi="Times New Roman" w:cs="Times New Roman"/>
-          <w:sz w:val="20"/>
-          <w:szCs w:val="20"/>
-        </w:rPr>
-      </w:pPr>
-    </w:p>
-    <w:p>
-      <w:pPr>
-        <w:spacing w:before="120" w:after="0" w:line="240" w:lineRule="auto"/>
         <w:rPr>
           <w:rFonts w:ascii="Times New Roman" w:hAnsi="Times New Roman" w:cs="Times New Roman"/>
           <w:b/>
@@ -5480,17 +5957,15 @@
           <w:szCs w:val="20"/>
         </w:rPr>
       </w:pPr>
-    </w:p>
-    <w:p>
-      <w:pPr>
-        <w:spacing w:before="120" w:after="0" w:line="240" w:lineRule="auto"/>
+      <w:r>
         <w:rPr>
           <w:rFonts w:ascii="Times New Roman" w:hAnsi="Times New Roman" w:cs="Times New Roman"/>
           <w:b/>
           <w:sz w:val="20"/>
           <w:szCs w:val="20"/>
         </w:rPr>
-      </w:pPr>
+        <w:t>4</w:t>
+      </w:r>
       <w:r>
         <w:rPr>
           <w:rFonts w:ascii="Times New Roman" w:hAnsi="Times New Roman" w:cs="Times New Roman"/>
@@ -5498,7 +5973,7 @@
           <w:sz w:val="20"/>
           <w:szCs w:val="20"/>
         </w:rPr>
-        <w:t>4</w:t>
+        <w:t>.</w:t>
       </w:r>
       <w:r>
         <w:rPr>
@@ -5507,7 +5982,7 @@
           <w:sz w:val="20"/>
           <w:szCs w:val="20"/>
         </w:rPr>
-        <w:t>.</w:t>
+        <w:t>3</w:t>
       </w:r>
       <w:r>
         <w:rPr>
@@ -5516,104 +5991,8 @@
           <w:sz w:val="20"/>
           <w:szCs w:val="20"/>
         </w:rPr>
-        <w:t>1. Model Performance</w:t>
-      </w:r>
-    </w:p>
-    <w:p>
-      <w:pPr>
-        <w:spacing w:before="120" w:after="0" w:line="240" w:lineRule="auto"/>
-        <w:ind w:firstLine="720"/>
-        <w:jc w:val="both"/>
-        <w:rPr>
-          <w:rFonts w:ascii="Times New Roman" w:hAnsi="Times New Roman" w:cs="Times New Roman"/>
-          <w:sz w:val="20"/>
-          <w:szCs w:val="20"/>
-        </w:rPr>
-      </w:pPr>
-      <w:r>
-        <w:rPr>
-          <w:rFonts w:ascii="Times New Roman" w:hAnsi="Times New Roman" w:cs="Times New Roman"/>
-          <w:sz w:val="20"/>
-          <w:szCs w:val="20"/>
-        </w:rPr>
-        <w:t xml:space="preserve">Table 1 shows the results of the two models after evaluating their performance using precision, accuracy, f1-score, and recall. Figure 1 provides a visualization of the results. Figures 2 and 3 illustrate the performance of two machine learning models through a confusion matrix, which are NB and SVM classifying X-ray images into two categories: </w:t>
-      </w:r>
-      <w:r>
-        <w:rPr>
-          <w:rFonts w:ascii="Times New Roman" w:hAnsi="Times New Roman" w:cs="Times New Roman"/>
-          <w:sz w:val="20"/>
-          <w:szCs w:val="20"/>
-        </w:rPr>
-        <w:t>“</w:t>
-      </w:r>
-      <w:r>
-        <w:rPr>
-          <w:rFonts w:ascii="Times New Roman" w:hAnsi="Times New Roman" w:cs="Times New Roman"/>
-          <w:sz w:val="20"/>
-          <w:szCs w:val="20"/>
-        </w:rPr>
-        <w:t>P</w:t>
-      </w:r>
-      <w:r>
-        <w:rPr>
-          <w:rFonts w:ascii="Times New Roman" w:hAnsi="Times New Roman" w:cs="Times New Roman"/>
-          <w:sz w:val="20"/>
-          <w:szCs w:val="20"/>
-        </w:rPr>
-        <w:t>neumonia”</w:t>
-      </w:r>
-      <w:r>
-        <w:rPr>
-          <w:rFonts w:ascii="Times New Roman" w:hAnsi="Times New Roman" w:cs="Times New Roman"/>
-          <w:sz w:val="20"/>
-          <w:szCs w:val="20"/>
-        </w:rPr>
-        <w:t xml:space="preserve"> and </w:t>
-      </w:r>
-      <w:r>
-        <w:rPr>
-          <w:rFonts w:ascii="Times New Roman" w:hAnsi="Times New Roman" w:cs="Times New Roman"/>
-          <w:sz w:val="20"/>
-          <w:szCs w:val="20"/>
-        </w:rPr>
-        <w:t>“</w:t>
-      </w:r>
-      <w:r>
-        <w:rPr>
-          <w:rFonts w:ascii="Times New Roman" w:hAnsi="Times New Roman" w:cs="Times New Roman"/>
-          <w:sz w:val="20"/>
-          <w:szCs w:val="20"/>
-        </w:rPr>
-        <w:t>N</w:t>
-      </w:r>
-      <w:r>
-        <w:rPr>
-          <w:rFonts w:ascii="Times New Roman" w:hAnsi="Times New Roman" w:cs="Times New Roman"/>
-          <w:sz w:val="20"/>
-          <w:szCs w:val="20"/>
-        </w:rPr>
-        <w:t>ormal”</w:t>
-      </w:r>
-      <w:r>
-        <w:rPr>
-          <w:rFonts w:ascii="Times New Roman" w:hAnsi="Times New Roman" w:cs="Times New Roman"/>
-          <w:sz w:val="20"/>
-          <w:szCs w:val="20"/>
-        </w:rPr>
-        <w:t>. Figures 4 and 5 are the misclassified X-ray images of each model of NB and SVM respectively.</w:t>
-      </w:r>
-    </w:p>
-    <w:p>
-      <w:pPr>
-        <w:spacing w:before="120" w:after="0" w:line="240" w:lineRule="auto"/>
-        <w:ind w:firstLine="720"/>
-        <w:jc w:val="both"/>
-        <w:rPr>
-          <w:rFonts w:ascii="Times New Roman" w:hAnsi="Times New Roman" w:cs="Times New Roman"/>
-          <w:sz w:val="20"/>
-          <w:szCs w:val="20"/>
-        </w:rPr>
-      </w:pPr>
+        <w:t>. Model Performance</w:t>
+      </w:r>
     </w:p>
     <w:tbl>
       <w:tblPr>
@@ -6060,6 +6439,7 @@
           <w:sz w:val="20"/>
           <w:szCs w:val="20"/>
         </w:rPr>
+        <w:lastRenderedPageBreak/>
         <w:t xml:space="preserve">In the evaluation of the </w:t>
       </w:r>
       <w:r>
@@ -6365,24 +6745,21 @@
         <w:jc w:val="center"/>
         <w:rPr>
           <w:rFonts w:ascii="Times New Roman" w:hAnsi="Times New Roman" w:cs="Times New Roman"/>
+          <w:bCs/>
+          <w:sz w:val="20"/>
+          <w:szCs w:val="20"/>
+        </w:rPr>
+      </w:pPr>
+      <w:proofErr w:type="gramStart"/>
+      <w:r>
+        <w:rPr>
+          <w:rFonts w:ascii="Times New Roman" w:hAnsi="Times New Roman" w:cs="Times New Roman"/>
           <w:b/>
           <w:sz w:val="20"/>
           <w:szCs w:val="20"/>
         </w:rPr>
-      </w:pPr>
-    </w:p>
-    <w:p>
-      <w:pPr>
-        <w:spacing w:before="120" w:after="0" w:line="240" w:lineRule="auto"/>
-        <w:jc w:val="center"/>
-        <w:rPr>
-          <w:rFonts w:ascii="Times New Roman" w:hAnsi="Times New Roman" w:cs="Times New Roman"/>
-          <w:bCs/>
-          <w:sz w:val="20"/>
-          <w:szCs w:val="20"/>
-        </w:rPr>
-      </w:pPr>
-      <w:proofErr w:type="gramStart"/>
+        <w:t xml:space="preserve">Figure </w:t>
+      </w:r>
       <w:r>
         <w:rPr>
           <w:rFonts w:ascii="Times New Roman" w:hAnsi="Times New Roman" w:cs="Times New Roman"/>
@@ -6390,16 +6767,7 @@
           <w:sz w:val="20"/>
           <w:szCs w:val="20"/>
         </w:rPr>
-        <w:t xml:space="preserve">Figure </w:t>
-      </w:r>
-      <w:r>
-        <w:rPr>
-          <w:rFonts w:ascii="Times New Roman" w:hAnsi="Times New Roman" w:cs="Times New Roman"/>
-          <w:b/>
-          <w:sz w:val="20"/>
-          <w:szCs w:val="20"/>
-        </w:rPr>
-        <w:t>1</w:t>
+        <w:t>6</w:t>
       </w:r>
       <w:r>
         <w:rPr>
@@ -6447,7 +6815,15 @@
           <w:sz w:val="20"/>
           <w:szCs w:val="20"/>
         </w:rPr>
-        <w:t>Figure 2 presents the performance metrics through a line chart which are: accuracy, precisi</w:t>
+        <w:t>Figure 6</w:t>
+      </w:r>
+      <w:r>
+        <w:rPr>
+          <w:rFonts w:ascii="Times New Roman" w:hAnsi="Times New Roman" w:cs="Times New Roman"/>
+          <w:sz w:val="20"/>
+          <w:szCs w:val="20"/>
+        </w:rPr>
+        <w:t xml:space="preserve"> presents the performance metrics through a line chart which are: accuracy, precisi</w:t>
       </w:r>
       <w:r>
         <w:rPr>
@@ -6567,7 +6943,6 @@
           <w:sz w:val="20"/>
           <w:szCs w:val="20"/>
         </w:rPr>
-        <w:lastRenderedPageBreak/>
         <w:t xml:space="preserve">NB shows lower performance than SVM but is still within a decent range for classification tasks, with metrics around 90–92%. Its simplicity and assumptions of feature independence hinder its ability to handle complex interactions in the data. Overall, While NB is effective for simpler </w:t>
       </w:r>
       <w:proofErr w:type="gramStart"/>
@@ -6596,20 +6971,6 @@
         <w:jc w:val="both"/>
         <w:rPr>
           <w:rFonts w:ascii="Times New Roman" w:hAnsi="Times New Roman" w:cs="Times New Roman"/>
-          <w:b/>
-          <w:noProof/>
-          <w:sz w:val="20"/>
-          <w:szCs w:val="20"/>
-        </w:rPr>
-      </w:pPr>
-    </w:p>
-    <w:p>
-      <w:pPr>
-        <w:spacing w:before="120" w:after="0" w:line="240" w:lineRule="auto"/>
-        <w:ind w:firstLine="720"/>
-        <w:jc w:val="both"/>
-        <w:rPr>
-          <w:rFonts w:ascii="Times New Roman" w:hAnsi="Times New Roman" w:cs="Times New Roman"/>
           <w:sz w:val="20"/>
           <w:szCs w:val="20"/>
         </w:rPr>
@@ -6639,910 +7000,6 @@
           <w:szCs w:val="20"/>
         </w:rPr>
         <w:t xml:space="preserve"> SVM outperforms Naive Bayes, making it the better model for this task. This suggests that SVM handles the complex feature extraction from Inception V3 more effectively. While NB shows high precision but low recall, while it avoids false positives relatively well, it sacrifices recall, which makes it miss more pneumonia cases, a critical issue in healthcare tasks.</w:t>
-      </w:r>
-    </w:p>
-    <w:p>
-      <w:pPr>
-        <w:spacing w:before="120" w:after="0" w:line="240" w:lineRule="auto"/>
-        <w:ind w:firstLine="720"/>
-        <w:jc w:val="both"/>
-        <w:rPr>
-          <w:rFonts w:ascii="Times New Roman" w:hAnsi="Times New Roman" w:cs="Times New Roman"/>
-          <w:sz w:val="20"/>
-          <w:szCs w:val="20"/>
-        </w:rPr>
-      </w:pPr>
-    </w:p>
-    <w:p>
-      <w:pPr>
-        <w:spacing w:before="120" w:after="0" w:line="240" w:lineRule="auto"/>
-        <w:ind w:firstLine="720"/>
-        <w:jc w:val="both"/>
-        <w:rPr>
-          <w:rFonts w:ascii="Times New Roman" w:hAnsi="Times New Roman" w:cs="Times New Roman"/>
-          <w:b/>
-          <w:noProof/>
-          <w:sz w:val="20"/>
-          <w:szCs w:val="20"/>
-        </w:rPr>
-      </w:pPr>
-    </w:p>
-    <w:p>
-      <w:pPr>
-        <w:spacing w:before="120" w:after="0" w:line="240" w:lineRule="auto"/>
-        <w:ind w:firstLine="720"/>
-        <w:jc w:val="both"/>
-        <w:rPr>
-          <w:rFonts w:ascii="Times New Roman" w:hAnsi="Times New Roman" w:cs="Times New Roman"/>
-          <w:sz w:val="20"/>
-          <w:szCs w:val="20"/>
-        </w:rPr>
-      </w:pPr>
-    </w:p>
-    <w:p>
-      <w:pPr>
-        <w:spacing w:before="120" w:after="0" w:line="240" w:lineRule="auto"/>
-        <w:ind w:firstLine="720"/>
-        <w:jc w:val="both"/>
-        <w:rPr>
-          <w:rFonts w:ascii="Times New Roman" w:hAnsi="Times New Roman" w:cs="Times New Roman"/>
-          <w:sz w:val="20"/>
-          <w:szCs w:val="20"/>
-        </w:rPr>
-      </w:pPr>
-    </w:p>
-    <w:p>
-      <w:pPr>
-        <w:spacing w:before="120" w:after="0" w:line="240" w:lineRule="auto"/>
-        <w:ind w:firstLine="720"/>
-        <w:jc w:val="both"/>
-        <w:rPr>
-          <w:rFonts w:ascii="Times New Roman" w:hAnsi="Times New Roman" w:cs="Times New Roman"/>
-          <w:sz w:val="20"/>
-          <w:szCs w:val="20"/>
-        </w:rPr>
-      </w:pPr>
-    </w:p>
-    <w:p>
-      <w:pPr>
-        <w:spacing w:before="120" w:after="0" w:line="240" w:lineRule="auto"/>
-        <w:ind w:firstLine="720"/>
-        <w:jc w:val="both"/>
-        <w:rPr>
-          <w:rFonts w:ascii="Times New Roman" w:hAnsi="Times New Roman" w:cs="Times New Roman"/>
-          <w:sz w:val="20"/>
-          <w:szCs w:val="20"/>
-        </w:rPr>
-      </w:pPr>
-    </w:p>
-    <w:p>
-      <w:pPr>
-        <w:spacing w:before="120" w:after="0" w:line="240" w:lineRule="auto"/>
-        <w:ind w:firstLine="720"/>
-        <w:jc w:val="both"/>
-        <w:rPr>
-          <w:rFonts w:ascii="Times New Roman" w:hAnsi="Times New Roman" w:cs="Times New Roman"/>
-          <w:sz w:val="20"/>
-          <w:szCs w:val="20"/>
-        </w:rPr>
-      </w:pPr>
-    </w:p>
-    <w:p>
-      <w:pPr>
-        <w:spacing w:before="120" w:after="0" w:line="240" w:lineRule="auto"/>
-        <w:ind w:firstLine="720"/>
-        <w:jc w:val="both"/>
-        <w:rPr>
-          <w:rFonts w:ascii="Times New Roman" w:hAnsi="Times New Roman" w:cs="Times New Roman"/>
-          <w:sz w:val="20"/>
-          <w:szCs w:val="20"/>
-        </w:rPr>
-      </w:pPr>
-    </w:p>
-    <w:p>
-      <w:pPr>
-        <w:spacing w:before="120" w:after="0" w:line="240" w:lineRule="auto"/>
-        <w:ind w:firstLine="720"/>
-        <w:jc w:val="both"/>
-        <w:rPr>
-          <w:rFonts w:ascii="Times New Roman" w:hAnsi="Times New Roman" w:cs="Times New Roman"/>
-          <w:sz w:val="20"/>
-          <w:szCs w:val="20"/>
-        </w:rPr>
-      </w:pPr>
-    </w:p>
-    <w:p>
-      <w:pPr>
-        <w:spacing w:before="120" w:after="0" w:line="240" w:lineRule="auto"/>
-        <w:ind w:firstLine="720"/>
-        <w:jc w:val="both"/>
-        <w:rPr>
-          <w:rFonts w:ascii="Times New Roman" w:hAnsi="Times New Roman" w:cs="Times New Roman"/>
-          <w:sz w:val="20"/>
-          <w:szCs w:val="20"/>
-        </w:rPr>
-      </w:pPr>
-    </w:p>
-    <w:p>
-      <w:pPr>
-        <w:spacing w:before="120" w:after="0" w:line="240" w:lineRule="auto"/>
-        <w:ind w:firstLine="720"/>
-        <w:jc w:val="both"/>
-        <w:rPr>
-          <w:rFonts w:ascii="Times New Roman" w:hAnsi="Times New Roman" w:cs="Times New Roman"/>
-          <w:sz w:val="20"/>
-          <w:szCs w:val="20"/>
-        </w:rPr>
-      </w:pPr>
-    </w:p>
-    <w:p>
-      <w:pPr>
-        <w:spacing w:before="120" w:after="0" w:line="240" w:lineRule="auto"/>
-        <w:ind w:firstLine="720"/>
-        <w:jc w:val="both"/>
-        <w:rPr>
-          <w:rFonts w:ascii="Times New Roman" w:hAnsi="Times New Roman" w:cs="Times New Roman"/>
-          <w:sz w:val="20"/>
-          <w:szCs w:val="20"/>
-        </w:rPr>
-      </w:pPr>
-    </w:p>
-    <w:p>
-      <w:pPr>
-        <w:spacing w:before="120" w:after="0" w:line="240" w:lineRule="auto"/>
-        <w:ind w:firstLine="720"/>
-        <w:jc w:val="both"/>
-        <w:rPr>
-          <w:rFonts w:ascii="Times New Roman" w:hAnsi="Times New Roman" w:cs="Times New Roman"/>
-          <w:sz w:val="20"/>
-          <w:szCs w:val="20"/>
-        </w:rPr>
-      </w:pPr>
-    </w:p>
-    <w:p>
-      <w:pPr>
-        <w:spacing w:before="120" w:after="0" w:line="240" w:lineRule="auto"/>
-        <w:ind w:firstLine="720"/>
-        <w:jc w:val="both"/>
-        <w:rPr>
-          <w:rFonts w:ascii="Times New Roman" w:hAnsi="Times New Roman" w:cs="Times New Roman"/>
-          <w:sz w:val="20"/>
-          <w:szCs w:val="20"/>
-        </w:rPr>
-      </w:pPr>
-    </w:p>
-    <w:p>
-      <w:pPr>
-        <w:spacing w:before="120" w:after="0" w:line="240" w:lineRule="auto"/>
-        <w:ind w:firstLine="720"/>
-        <w:jc w:val="both"/>
-        <w:rPr>
-          <w:rFonts w:ascii="Times New Roman" w:hAnsi="Times New Roman" w:cs="Times New Roman"/>
-          <w:sz w:val="20"/>
-          <w:szCs w:val="20"/>
-        </w:rPr>
-      </w:pPr>
-    </w:p>
-    <w:p>
-      <w:pPr>
-        <w:spacing w:before="120" w:after="0" w:line="240" w:lineRule="auto"/>
-        <w:ind w:firstLine="720"/>
-        <w:jc w:val="both"/>
-        <w:rPr>
-          <w:rFonts w:ascii="Times New Roman" w:hAnsi="Times New Roman" w:cs="Times New Roman"/>
-          <w:sz w:val="20"/>
-          <w:szCs w:val="20"/>
-        </w:rPr>
-      </w:pPr>
-    </w:p>
-    <w:p>
-      <w:pPr>
-        <w:spacing w:before="120" w:after="0" w:line="240" w:lineRule="auto"/>
-        <w:jc w:val="center"/>
-        <w:rPr>
-          <w:rFonts w:ascii="Times New Roman" w:hAnsi="Times New Roman" w:cs="Times New Roman"/>
-          <w:bCs/>
-          <w:sz w:val="20"/>
-          <w:szCs w:val="20"/>
-        </w:rPr>
-      </w:pPr>
-      <w:r>
-        <w:rPr>
-          <w:rFonts w:ascii="Times New Roman" w:hAnsi="Times New Roman" w:cs="Times New Roman"/>
-          <w:bCs/>
-          <w:noProof/>
-          <w:sz w:val="20"/>
-          <w:szCs w:val="20"/>
-        </w:rPr>
-        <w:lastRenderedPageBreak/>
-        <w:drawing>
-          <wp:anchor distT="0" distB="0" distL="114300" distR="114300" simplePos="0" relativeHeight="251659264" behindDoc="0" locked="0" layoutInCell="1" allowOverlap="1" wp14:anchorId="265CCC81" wp14:editId="511E4515">
-            <wp:simplePos x="0" y="0"/>
-            <wp:positionH relativeFrom="column">
-              <wp:posOffset>-3175</wp:posOffset>
-            </wp:positionH>
-            <wp:positionV relativeFrom="paragraph">
-              <wp:posOffset>64135</wp:posOffset>
-            </wp:positionV>
-            <wp:extent cx="5942330" cy="5857875"/>
-            <wp:effectExtent l="19050" t="19050" r="20320" b="28575"/>
-            <wp:wrapSquare wrapText="bothSides"/>
-            <wp:docPr id="2" name="Picture 2" descr="G:\MIKE\Programming\2024\Repositories\Atillo-ML\Updated\Pneumonia Detection (Image Classification)\Word Files\MI - SVM.png"/>
-            <wp:cNvGraphicFramePr>
-              <a:graphicFrameLocks xmlns:a="http://schemas.openxmlformats.org/drawingml/2006/main" noChangeAspect="1"/>
-            </wp:cNvGraphicFramePr>
-            <a:graphic xmlns:a="http://schemas.openxmlformats.org/drawingml/2006/main">
-              <a:graphicData uri="http://schemas.openxmlformats.org/drawingml/2006/picture">
-                <pic:pic xmlns:pic="http://schemas.openxmlformats.org/drawingml/2006/picture">
-                  <pic:nvPicPr>
-                    <pic:cNvPr id="0" name="Picture 1" descr="G:\MIKE\Programming\2024\Repositories\Atillo-ML\Updated\Pneumonia Detection (Image Classification)\Word Files\MI - SVM.png"/>
-                    <pic:cNvPicPr>
-                      <a:picLocks noChangeAspect="1" noChangeArrowheads="1"/>
-                    </pic:cNvPicPr>
-                  </pic:nvPicPr>
-                  <pic:blipFill>
-                    <a:blip r:embed="rId11">
-                      <a:extLst>
-                        <a:ext uri="{28A0092B-C50C-407E-A947-70E740481C1C}">
-                          <a14:useLocalDpi xmlns:a14="http://schemas.microsoft.com/office/drawing/2010/main" val="0"/>
-                        </a:ext>
-                      </a:extLst>
-                    </a:blip>
-                    <a:srcRect/>
-                    <a:stretch>
-                      <a:fillRect/>
-                    </a:stretch>
-                  </pic:blipFill>
-                  <pic:spPr bwMode="auto">
-                    <a:xfrm>
-                      <a:off x="0" y="0"/>
-                      <a:ext cx="5942330" cy="5857875"/>
-                    </a:xfrm>
-                    <a:prstGeom prst="rect">
-                      <a:avLst/>
-                    </a:prstGeom>
-                    <a:noFill/>
-                    <a:ln>
-                      <a:solidFill>
-                        <a:schemeClr val="tx1">
-                          <a:lumMod val="50000"/>
-                          <a:lumOff val="50000"/>
-                        </a:schemeClr>
-                      </a:solidFill>
-                    </a:ln>
-                  </pic:spPr>
-                </pic:pic>
-              </a:graphicData>
-            </a:graphic>
-            <wp14:sizeRelH relativeFrom="page">
-              <wp14:pctWidth>0</wp14:pctWidth>
-            </wp14:sizeRelH>
-            <wp14:sizeRelV relativeFrom="page">
-              <wp14:pctHeight>0</wp14:pctHeight>
-            </wp14:sizeRelV>
-          </wp:anchor>
-        </w:drawing>
-      </w:r>
-      <w:proofErr w:type="gramStart"/>
-      <w:r>
-        <w:rPr>
-          <w:rFonts w:ascii="Times New Roman" w:hAnsi="Times New Roman" w:cs="Times New Roman"/>
-          <w:b/>
-          <w:sz w:val="20"/>
-          <w:szCs w:val="20"/>
-        </w:rPr>
-        <w:t xml:space="preserve">Figure </w:t>
-      </w:r>
-      <w:r>
-        <w:rPr>
-          <w:rFonts w:ascii="Times New Roman" w:hAnsi="Times New Roman" w:cs="Times New Roman"/>
-          <w:b/>
-          <w:sz w:val="20"/>
-          <w:szCs w:val="20"/>
-        </w:rPr>
-        <w:t>4</w:t>
-      </w:r>
-      <w:r>
-        <w:rPr>
-          <w:rFonts w:ascii="Times New Roman" w:hAnsi="Times New Roman" w:cs="Times New Roman"/>
-          <w:b/>
-          <w:sz w:val="20"/>
-          <w:szCs w:val="20"/>
-        </w:rPr>
-        <w:t>.</w:t>
-      </w:r>
-      <w:proofErr w:type="gramEnd"/>
-      <w:r>
-        <w:rPr>
-          <w:rFonts w:ascii="Times New Roman" w:hAnsi="Times New Roman" w:cs="Times New Roman"/>
-          <w:b/>
-          <w:sz w:val="20"/>
-          <w:szCs w:val="20"/>
-        </w:rPr>
-        <w:t xml:space="preserve"> </w:t>
-      </w:r>
-      <w:r>
-        <w:rPr>
-          <w:rFonts w:ascii="Times New Roman" w:hAnsi="Times New Roman" w:cs="Times New Roman"/>
-          <w:bCs/>
-          <w:sz w:val="20"/>
-          <w:szCs w:val="20"/>
-        </w:rPr>
-        <w:t>SVM Misclassified Images</w:t>
-      </w:r>
-    </w:p>
-    <w:p>
-      <w:pPr>
-        <w:spacing w:before="120" w:after="0" w:line="240" w:lineRule="auto"/>
-        <w:ind w:firstLine="720"/>
-        <w:jc w:val="both"/>
-        <w:rPr>
-          <w:rFonts w:ascii="Times New Roman" w:hAnsi="Times New Roman" w:cs="Times New Roman"/>
-          <w:sz w:val="20"/>
-          <w:szCs w:val="20"/>
-        </w:rPr>
-      </w:pPr>
-      <w:r>
-        <w:rPr>
-          <w:rFonts w:ascii="Times New Roman" w:hAnsi="Times New Roman" w:cs="Times New Roman"/>
-          <w:sz w:val="20"/>
-          <w:szCs w:val="20"/>
-        </w:rPr>
-        <w:t xml:space="preserve">The first row shows chest X-rays where the true label is </w:t>
-      </w:r>
-      <w:r>
-        <w:rPr>
-          <w:rFonts w:ascii="Times New Roman" w:hAnsi="Times New Roman" w:cs="Times New Roman"/>
-          <w:sz w:val="20"/>
-          <w:szCs w:val="20"/>
-        </w:rPr>
-        <w:t>“</w:t>
-      </w:r>
-      <w:r>
-        <w:rPr>
-          <w:rFonts w:ascii="Times New Roman" w:hAnsi="Times New Roman" w:cs="Times New Roman"/>
-          <w:sz w:val="20"/>
-          <w:szCs w:val="20"/>
-        </w:rPr>
-        <w:t>N</w:t>
-      </w:r>
-      <w:r>
-        <w:rPr>
-          <w:rFonts w:ascii="Times New Roman" w:hAnsi="Times New Roman" w:cs="Times New Roman"/>
-          <w:sz w:val="20"/>
-          <w:szCs w:val="20"/>
-        </w:rPr>
-        <w:t>ormal”</w:t>
-      </w:r>
-      <w:r>
-        <w:rPr>
-          <w:rFonts w:ascii="Times New Roman" w:hAnsi="Times New Roman" w:cs="Times New Roman"/>
-          <w:sz w:val="20"/>
-          <w:szCs w:val="20"/>
-        </w:rPr>
-        <w:t xml:space="preserve">, but the SVM model predicted </w:t>
-      </w:r>
-      <w:r>
-        <w:rPr>
-          <w:rFonts w:ascii="Times New Roman" w:hAnsi="Times New Roman" w:cs="Times New Roman"/>
-          <w:sz w:val="20"/>
-          <w:szCs w:val="20"/>
-        </w:rPr>
-        <w:t>“</w:t>
-      </w:r>
-      <w:r>
-        <w:rPr>
-          <w:rFonts w:ascii="Times New Roman" w:hAnsi="Times New Roman" w:cs="Times New Roman"/>
-          <w:sz w:val="20"/>
-          <w:szCs w:val="20"/>
-        </w:rPr>
-        <w:t>P</w:t>
-      </w:r>
-      <w:r>
-        <w:rPr>
-          <w:rFonts w:ascii="Times New Roman" w:hAnsi="Times New Roman" w:cs="Times New Roman"/>
-          <w:sz w:val="20"/>
-          <w:szCs w:val="20"/>
-        </w:rPr>
-        <w:t>neumonia”</w:t>
-      </w:r>
-      <w:r>
-        <w:rPr>
-          <w:rFonts w:ascii="Times New Roman" w:hAnsi="Times New Roman" w:cs="Times New Roman"/>
-          <w:sz w:val="20"/>
-          <w:szCs w:val="20"/>
-        </w:rPr>
-        <w:t xml:space="preserve">. This suggests slight opacities or irregularities in the lung regions of the misclassified chest X-ray images that resemble pneumonia patterns. The rest of the rows are chest X-rays where the true label </w:t>
-      </w:r>
-      <w:proofErr w:type="gramStart"/>
-      <w:r>
-        <w:rPr>
-          <w:rFonts w:ascii="Times New Roman" w:hAnsi="Times New Roman" w:cs="Times New Roman"/>
-          <w:sz w:val="20"/>
-          <w:szCs w:val="20"/>
-        </w:rPr>
-        <w:t>is</w:t>
-      </w:r>
-      <w:r>
-        <w:rPr>
-          <w:rFonts w:ascii="Times New Roman" w:hAnsi="Times New Roman" w:cs="Times New Roman"/>
-          <w:sz w:val="20"/>
-          <w:szCs w:val="20"/>
-        </w:rPr>
-        <w:t xml:space="preserve"> ”</w:t>
-      </w:r>
-      <w:proofErr w:type="gramEnd"/>
-      <w:r>
-        <w:rPr>
-          <w:rFonts w:ascii="Times New Roman" w:hAnsi="Times New Roman" w:cs="Times New Roman"/>
-          <w:sz w:val="20"/>
-          <w:szCs w:val="20"/>
-        </w:rPr>
-        <w:t>P</w:t>
-      </w:r>
-      <w:r>
-        <w:rPr>
-          <w:rFonts w:ascii="Times New Roman" w:hAnsi="Times New Roman" w:cs="Times New Roman"/>
-          <w:sz w:val="20"/>
-          <w:szCs w:val="20"/>
-        </w:rPr>
-        <w:t>neumonia”</w:t>
-      </w:r>
-      <w:r>
-        <w:rPr>
-          <w:rFonts w:ascii="Times New Roman" w:hAnsi="Times New Roman" w:cs="Times New Roman"/>
-          <w:sz w:val="20"/>
-          <w:szCs w:val="20"/>
-        </w:rPr>
-        <w:t xml:space="preserve">, but the model predicted </w:t>
-      </w:r>
-      <w:r>
-        <w:rPr>
-          <w:rFonts w:ascii="Times New Roman" w:hAnsi="Times New Roman" w:cs="Times New Roman"/>
-          <w:sz w:val="20"/>
-          <w:szCs w:val="20"/>
-        </w:rPr>
-        <w:t>“</w:t>
-      </w:r>
-      <w:r>
-        <w:rPr>
-          <w:rFonts w:ascii="Times New Roman" w:hAnsi="Times New Roman" w:cs="Times New Roman"/>
-          <w:sz w:val="20"/>
-          <w:szCs w:val="20"/>
-        </w:rPr>
-        <w:t>N</w:t>
-      </w:r>
-      <w:r>
-        <w:rPr>
-          <w:rFonts w:ascii="Times New Roman" w:hAnsi="Times New Roman" w:cs="Times New Roman"/>
-          <w:sz w:val="20"/>
-          <w:szCs w:val="20"/>
-        </w:rPr>
-        <w:t>ormal”</w:t>
-      </w:r>
-      <w:r>
-        <w:rPr>
-          <w:rFonts w:ascii="Times New Roman" w:hAnsi="Times New Roman" w:cs="Times New Roman"/>
-          <w:sz w:val="20"/>
-          <w:szCs w:val="20"/>
-        </w:rPr>
-        <w:t>. This indicates that the misclassified chest X-rays may lack clear and distinct patterns of pneumonia.</w:t>
-      </w:r>
-    </w:p>
-    <w:p>
-      <w:pPr>
-        <w:spacing w:before="120" w:after="0" w:line="240" w:lineRule="auto"/>
-        <w:ind w:firstLine="720"/>
-        <w:jc w:val="both"/>
-        <w:rPr>
-          <w:rFonts w:ascii="Times New Roman" w:hAnsi="Times New Roman" w:cs="Times New Roman"/>
-          <w:sz w:val="20"/>
-          <w:szCs w:val="20"/>
-        </w:rPr>
-      </w:pPr>
-      <w:r>
-        <w:rPr>
-          <w:rFonts w:ascii="Times New Roman" w:hAnsi="Times New Roman" w:cs="Times New Roman"/>
-          <w:sz w:val="20"/>
-          <w:szCs w:val="20"/>
-        </w:rPr>
-        <w:t>These misclassifications occur in cases where the X-rays are visually less distinct. The model also might be struggling with nuanced or borderline cases where the features extracted by Inception V3 are less pronounced. Overall, the misclassified images suggest that the model performs well for clear cases but struggles with borderline or less distinct cases.</w:t>
-      </w:r>
-    </w:p>
-    <w:p>
-      <w:pPr>
-        <w:spacing w:before="120" w:after="0" w:line="240" w:lineRule="auto"/>
-        <w:jc w:val="center"/>
-      </w:pPr>
-      <w:r>
-        <w:rPr>
-          <w:noProof/>
-        </w:rPr>
-        <w:lastRenderedPageBreak/>
-        <w:drawing>
-          <wp:anchor distT="0" distB="0" distL="114300" distR="114300" simplePos="0" relativeHeight="251660288" behindDoc="0" locked="0" layoutInCell="1" allowOverlap="1" wp14:anchorId="253163D0" wp14:editId="72CEEA0B">
-            <wp:simplePos x="0" y="0"/>
-            <wp:positionH relativeFrom="column">
-              <wp:posOffset>1905</wp:posOffset>
-            </wp:positionH>
-            <wp:positionV relativeFrom="paragraph">
-              <wp:posOffset>90805</wp:posOffset>
-            </wp:positionV>
-            <wp:extent cx="5942330" cy="4939030"/>
-            <wp:effectExtent l="19050" t="19050" r="20320" b="13970"/>
-            <wp:wrapSquare wrapText="bothSides"/>
-            <wp:docPr id="13" name="Picture 13" descr="G:\MIKE\Programming\2024\Repositories\Atillo-ML\Updated\Pneumonia Detection (Image Classification)\Word Files\MI - NB.png"/>
-            <wp:cNvGraphicFramePr>
-              <a:graphicFrameLocks xmlns:a="http://schemas.openxmlformats.org/drawingml/2006/main" noChangeAspect="1"/>
-            </wp:cNvGraphicFramePr>
-            <a:graphic xmlns:a="http://schemas.openxmlformats.org/drawingml/2006/main">
-              <a:graphicData uri="http://schemas.openxmlformats.org/drawingml/2006/picture">
-                <pic:pic xmlns:pic="http://schemas.openxmlformats.org/drawingml/2006/picture">
-                  <pic:nvPicPr>
-                    <pic:cNvPr id="0" name="Picture 3" descr="G:\MIKE\Programming\2024\Repositories\Atillo-ML\Updated\Pneumonia Detection (Image Classification)\Word Files\MI - NB.png"/>
-                    <pic:cNvPicPr>
-                      <a:picLocks noChangeAspect="1" noChangeArrowheads="1"/>
-                    </pic:cNvPicPr>
-                  </pic:nvPicPr>
-                  <pic:blipFill>
-                    <a:blip r:embed="rId13">
-                      <a:extLst>
-                        <a:ext uri="{28A0092B-C50C-407E-A947-70E740481C1C}">
-                          <a14:useLocalDpi xmlns:a14="http://schemas.microsoft.com/office/drawing/2010/main" val="0"/>
-                        </a:ext>
-                      </a:extLst>
-                    </a:blip>
-                    <a:srcRect/>
-                    <a:stretch>
-                      <a:fillRect/>
-                    </a:stretch>
-                  </pic:blipFill>
-                  <pic:spPr bwMode="auto">
-                    <a:xfrm>
-                      <a:off x="0" y="0"/>
-                      <a:ext cx="5942330" cy="4939030"/>
-                    </a:xfrm>
-                    <a:prstGeom prst="rect">
-                      <a:avLst/>
-                    </a:prstGeom>
-                    <a:noFill/>
-                    <a:ln>
-                      <a:solidFill>
-                        <a:schemeClr val="tx1">
-                          <a:lumMod val="50000"/>
-                          <a:lumOff val="50000"/>
-                        </a:schemeClr>
-                      </a:solidFill>
-                    </a:ln>
-                  </pic:spPr>
-                </pic:pic>
-              </a:graphicData>
-            </a:graphic>
-            <wp14:sizeRelH relativeFrom="page">
-              <wp14:pctWidth>0</wp14:pctWidth>
-            </wp14:sizeRelH>
-            <wp14:sizeRelV relativeFrom="page">
-              <wp14:pctHeight>0</wp14:pctHeight>
-            </wp14:sizeRelV>
-          </wp:anchor>
-        </w:drawing>
-      </w:r>
-      <w:proofErr w:type="gramStart"/>
-      <w:r>
-        <w:rPr>
-          <w:rFonts w:ascii="Times New Roman" w:hAnsi="Times New Roman" w:cs="Times New Roman"/>
-          <w:b/>
-          <w:sz w:val="20"/>
-          <w:szCs w:val="20"/>
-        </w:rPr>
-        <w:t xml:space="preserve">Figure </w:t>
-      </w:r>
-      <w:r>
-        <w:rPr>
-          <w:rFonts w:ascii="Times New Roman" w:hAnsi="Times New Roman" w:cs="Times New Roman"/>
-          <w:b/>
-          <w:sz w:val="20"/>
-          <w:szCs w:val="20"/>
-        </w:rPr>
-        <w:t>5</w:t>
-      </w:r>
-      <w:r>
-        <w:rPr>
-          <w:rFonts w:ascii="Times New Roman" w:hAnsi="Times New Roman" w:cs="Times New Roman"/>
-          <w:b/>
-          <w:sz w:val="20"/>
-          <w:szCs w:val="20"/>
-        </w:rPr>
-        <w:t>.</w:t>
-      </w:r>
-      <w:proofErr w:type="gramEnd"/>
-      <w:r>
-        <w:rPr>
-          <w:rFonts w:ascii="Times New Roman" w:hAnsi="Times New Roman" w:cs="Times New Roman"/>
-          <w:b/>
-          <w:sz w:val="20"/>
-          <w:szCs w:val="20"/>
-        </w:rPr>
-        <w:t xml:space="preserve"> </w:t>
-      </w:r>
-      <w:r>
-        <w:rPr>
-          <w:rFonts w:ascii="Times New Roman" w:hAnsi="Times New Roman" w:cs="Times New Roman"/>
-          <w:bCs/>
-          <w:sz w:val="20"/>
-          <w:szCs w:val="20"/>
-        </w:rPr>
-        <w:t>NB Misclassified Images</w:t>
-      </w:r>
-    </w:p>
-    <w:p>
-      <w:pPr>
-        <w:spacing w:before="120" w:after="0" w:line="240" w:lineRule="auto"/>
-        <w:ind w:firstLine="720"/>
-        <w:jc w:val="both"/>
-        <w:rPr>
-          <w:rFonts w:ascii="Times New Roman" w:hAnsi="Times New Roman" w:cs="Times New Roman"/>
-          <w:sz w:val="20"/>
-          <w:szCs w:val="20"/>
-        </w:rPr>
-      </w:pPr>
-      <w:r>
-        <w:rPr>
-          <w:rFonts w:ascii="Times New Roman" w:hAnsi="Times New Roman" w:cs="Times New Roman"/>
-          <w:sz w:val="20"/>
-          <w:szCs w:val="20"/>
-        </w:rPr>
-        <w:t xml:space="preserve">The first and second half rows highlight cases where the model predicted </w:t>
-      </w:r>
-      <w:r>
-        <w:rPr>
-          <w:rFonts w:ascii="Times New Roman" w:hAnsi="Times New Roman" w:cs="Times New Roman"/>
-          <w:sz w:val="20"/>
-          <w:szCs w:val="20"/>
-        </w:rPr>
-        <w:t>“</w:t>
-      </w:r>
-      <w:r>
-        <w:rPr>
-          <w:rFonts w:ascii="Times New Roman" w:hAnsi="Times New Roman" w:cs="Times New Roman"/>
-          <w:sz w:val="20"/>
-          <w:szCs w:val="20"/>
-        </w:rPr>
-        <w:t>N</w:t>
-      </w:r>
-      <w:r>
-        <w:rPr>
-          <w:rFonts w:ascii="Times New Roman" w:hAnsi="Times New Roman" w:cs="Times New Roman"/>
-          <w:sz w:val="20"/>
-          <w:szCs w:val="20"/>
-        </w:rPr>
-        <w:t>ormal”</w:t>
-      </w:r>
-      <w:r>
-        <w:rPr>
-          <w:rFonts w:ascii="Times New Roman" w:hAnsi="Times New Roman" w:cs="Times New Roman"/>
-          <w:sz w:val="20"/>
-          <w:szCs w:val="20"/>
-        </w:rPr>
-        <w:t xml:space="preserve"> as a </w:t>
-      </w:r>
-      <w:r>
-        <w:rPr>
-          <w:rFonts w:ascii="Times New Roman" w:hAnsi="Times New Roman" w:cs="Times New Roman"/>
-          <w:sz w:val="20"/>
-          <w:szCs w:val="20"/>
-        </w:rPr>
-        <w:t>“</w:t>
-      </w:r>
-      <w:r>
-        <w:rPr>
-          <w:rFonts w:ascii="Times New Roman" w:hAnsi="Times New Roman" w:cs="Times New Roman"/>
-          <w:sz w:val="20"/>
-          <w:szCs w:val="20"/>
-        </w:rPr>
-        <w:t>P</w:t>
-      </w:r>
-      <w:r>
-        <w:rPr>
-          <w:rFonts w:ascii="Times New Roman" w:hAnsi="Times New Roman" w:cs="Times New Roman"/>
-          <w:sz w:val="20"/>
-          <w:szCs w:val="20"/>
-        </w:rPr>
-        <w:t xml:space="preserve">neumonia” </w:t>
-      </w:r>
-      <w:r>
-        <w:rPr>
-          <w:rFonts w:ascii="Times New Roman" w:hAnsi="Times New Roman" w:cs="Times New Roman"/>
-          <w:sz w:val="20"/>
-          <w:szCs w:val="20"/>
-        </w:rPr>
-        <w:t xml:space="preserve">image. </w:t>
-      </w:r>
-      <w:proofErr w:type="gramStart"/>
-      <w:r>
-        <w:rPr>
-          <w:rFonts w:ascii="Times New Roman" w:hAnsi="Times New Roman" w:cs="Times New Roman"/>
-          <w:sz w:val="20"/>
-          <w:szCs w:val="20"/>
-        </w:rPr>
-        <w:t xml:space="preserve">The rest of the rows showcase where </w:t>
-      </w:r>
-      <w:r>
-        <w:rPr>
-          <w:rFonts w:ascii="Times New Roman" w:hAnsi="Times New Roman" w:cs="Times New Roman"/>
-          <w:sz w:val="20"/>
-          <w:szCs w:val="20"/>
-        </w:rPr>
-        <w:t>“</w:t>
-      </w:r>
-      <w:r>
-        <w:rPr>
-          <w:rFonts w:ascii="Times New Roman" w:hAnsi="Times New Roman" w:cs="Times New Roman"/>
-          <w:sz w:val="20"/>
-          <w:szCs w:val="20"/>
-        </w:rPr>
-        <w:t>P</w:t>
-      </w:r>
-      <w:r>
-        <w:rPr>
-          <w:rFonts w:ascii="Times New Roman" w:hAnsi="Times New Roman" w:cs="Times New Roman"/>
-          <w:sz w:val="20"/>
-          <w:szCs w:val="20"/>
-        </w:rPr>
-        <w:t>neumonia”</w:t>
-      </w:r>
-      <w:r>
-        <w:rPr>
-          <w:rFonts w:ascii="Times New Roman" w:hAnsi="Times New Roman" w:cs="Times New Roman"/>
-          <w:sz w:val="20"/>
-          <w:szCs w:val="20"/>
-        </w:rPr>
-        <w:t xml:space="preserve"> images were predicted as a </w:t>
-      </w:r>
-      <w:r>
-        <w:rPr>
-          <w:rFonts w:ascii="Times New Roman" w:hAnsi="Times New Roman" w:cs="Times New Roman"/>
-          <w:sz w:val="20"/>
-          <w:szCs w:val="20"/>
-        </w:rPr>
-        <w:t>“</w:t>
-      </w:r>
-      <w:r>
-        <w:rPr>
-          <w:rFonts w:ascii="Times New Roman" w:hAnsi="Times New Roman" w:cs="Times New Roman"/>
-          <w:sz w:val="20"/>
-          <w:szCs w:val="20"/>
-        </w:rPr>
-        <w:t>N</w:t>
-      </w:r>
-      <w:r>
-        <w:rPr>
-          <w:rFonts w:ascii="Times New Roman" w:hAnsi="Times New Roman" w:cs="Times New Roman"/>
-          <w:sz w:val="20"/>
-          <w:szCs w:val="20"/>
-        </w:rPr>
-        <w:t xml:space="preserve">ormal” </w:t>
-      </w:r>
-      <w:r>
-        <w:rPr>
-          <w:rFonts w:ascii="Times New Roman" w:hAnsi="Times New Roman" w:cs="Times New Roman"/>
-          <w:sz w:val="20"/>
-          <w:szCs w:val="20"/>
-        </w:rPr>
-        <w:t>image.</w:t>
-      </w:r>
-      <w:proofErr w:type="gramEnd"/>
-      <w:r>
-        <w:rPr>
-          <w:rFonts w:ascii="Times New Roman" w:hAnsi="Times New Roman" w:cs="Times New Roman"/>
-          <w:sz w:val="20"/>
-          <w:szCs w:val="20"/>
-        </w:rPr>
-        <w:t xml:space="preserve"> It seems that the misclassifications occur for borderline or vague </w:t>
-      </w:r>
-      <w:proofErr w:type="gramStart"/>
-      <w:r>
-        <w:rPr>
-          <w:rFonts w:ascii="Times New Roman" w:hAnsi="Times New Roman" w:cs="Times New Roman"/>
-          <w:sz w:val="20"/>
-          <w:szCs w:val="20"/>
-        </w:rPr>
-        <w:t>cases which is</w:t>
-      </w:r>
-      <w:proofErr w:type="gramEnd"/>
-      <w:r>
-        <w:rPr>
-          <w:rFonts w:ascii="Times New Roman" w:hAnsi="Times New Roman" w:cs="Times New Roman"/>
-          <w:sz w:val="20"/>
-          <w:szCs w:val="20"/>
-        </w:rPr>
-        <w:t xml:space="preserve"> the same as the SVM </w:t>
-      </w:r>
-      <w:r>
-        <w:rPr>
-          <w:rFonts w:ascii="Times New Roman" w:hAnsi="Times New Roman" w:cs="Times New Roman"/>
-          <w:sz w:val="20"/>
-          <w:szCs w:val="20"/>
-        </w:rPr>
-        <w:t>model</w:t>
-      </w:r>
-      <w:r>
-        <w:rPr>
-          <w:rFonts w:ascii="Times New Roman" w:hAnsi="Times New Roman" w:cs="Times New Roman"/>
-          <w:sz w:val="20"/>
-          <w:szCs w:val="20"/>
-        </w:rPr>
-        <w:t>. The NB model might struggle with complex patterns due to its simplicity and assumptions of feature independence, which can lead to limitations in capturing nuanced or overlapping features in X-ray images.</w:t>
-      </w:r>
-    </w:p>
-    <w:p>
-      <w:pPr>
-        <w:spacing w:before="120" w:after="0" w:line="240" w:lineRule="auto"/>
-        <w:ind w:firstLine="720"/>
-        <w:jc w:val="both"/>
-        <w:rPr>
-          <w:rFonts w:ascii="Times New Roman" w:hAnsi="Times New Roman" w:cs="Times New Roman"/>
-          <w:sz w:val="20"/>
-          <w:szCs w:val="20"/>
-        </w:rPr>
-      </w:pPr>
-      <w:r>
-        <w:rPr>
-          <w:rFonts w:ascii="Times New Roman" w:hAnsi="Times New Roman" w:cs="Times New Roman"/>
-          <w:sz w:val="20"/>
-          <w:szCs w:val="20"/>
-        </w:rPr>
-        <w:t xml:space="preserve">Overall the performance of SVM and NB models suggests that while they handle clear cases effectively, they consistently struggle with less distinct or borderline cases. One of the probable reasons for this is a limitation in the features extracted by Inception </w:t>
-      </w:r>
-      <w:proofErr w:type="gramStart"/>
-      <w:r>
-        <w:rPr>
-          <w:rFonts w:ascii="Times New Roman" w:hAnsi="Times New Roman" w:cs="Times New Roman"/>
-          <w:sz w:val="20"/>
-          <w:szCs w:val="20"/>
-        </w:rPr>
-        <w:t>V3,</w:t>
-      </w:r>
-      <w:proofErr w:type="gramEnd"/>
-      <w:r>
-        <w:rPr>
-          <w:rFonts w:ascii="Times New Roman" w:hAnsi="Times New Roman" w:cs="Times New Roman"/>
-          <w:sz w:val="20"/>
-          <w:szCs w:val="20"/>
-        </w:rPr>
-        <w:t xml:space="preserve"> the reliance on these features might not fully capture subtle or complex patterns in the X-ray images. This affects NB due to its simplistic assumption of fe</w:t>
-      </w:r>
-      <w:r>
-        <w:rPr>
-          <w:rFonts w:ascii="Times New Roman" w:hAnsi="Times New Roman" w:cs="Times New Roman"/>
-          <w:sz w:val="20"/>
-          <w:szCs w:val="20"/>
-        </w:rPr>
-        <w:t>ature independence. In contrast to</w:t>
-      </w:r>
-      <w:r>
-        <w:rPr>
-          <w:rFonts w:ascii="Times New Roman" w:hAnsi="Times New Roman" w:cs="Times New Roman"/>
-          <w:sz w:val="20"/>
-          <w:szCs w:val="20"/>
-        </w:rPr>
-        <w:t xml:space="preserve"> SVM, which can better mod</w:t>
-      </w:r>
-      <w:r>
-        <w:rPr>
-          <w:rFonts w:ascii="Times New Roman" w:hAnsi="Times New Roman" w:cs="Times New Roman"/>
-          <w:sz w:val="20"/>
-          <w:szCs w:val="20"/>
-        </w:rPr>
-        <w:t>el feature interactions</w:t>
-      </w:r>
-      <w:r>
-        <w:rPr>
-          <w:rFonts w:ascii="Times New Roman" w:hAnsi="Times New Roman" w:cs="Times New Roman"/>
-          <w:sz w:val="20"/>
-          <w:szCs w:val="20"/>
-        </w:rPr>
-        <w:t xml:space="preserve"> demonstrate superior performance.</w:t>
       </w:r>
     </w:p>
     <w:p>
@@ -7614,16 +7071,7 @@
           <w:sz w:val="20"/>
           <w:szCs w:val="20"/>
         </w:rPr>
-        <w:t xml:space="preserve">were used to examine the efficiency of the proposed system. Numerous performance evaluation measures, including classification accuracy, precision, recall, and F1-score, were applied. From the experimental results, it is observed that SVM performed exceptionally well, attaining the highest classification accuracy of 94.83%. The findings of this study suggest that SVM is the most effective model for classifying chest X-ray images for pneumonia detection, offering a </w:t>
-      </w:r>
-      <w:r>
-        <w:rPr>
-          <w:rFonts w:ascii="Times New Roman" w:hAnsi="Times New Roman" w:cs="Times New Roman"/>
-          <w:sz w:val="20"/>
-          <w:szCs w:val="20"/>
-        </w:rPr>
-        <w:lastRenderedPageBreak/>
-        <w:t xml:space="preserve">promising tool for educational and health institutions aiming to classify chest X-ray images for pneumonia detection. Meanwhile, NB </w:t>
+        <w:t xml:space="preserve">were used to examine the efficiency of the proposed system. Numerous performance evaluation measures, including classification accuracy, precision, recall, and F1-score, were applied. From the experimental results, it is observed that SVM performed exceptionally well, attaining the highest classification accuracy of 94.83%. The findings of this study suggest that SVM is the most effective model for classifying chest X-ray images for pneumonia detection, offering a promising tool for educational and health institutions aiming to classify chest X-ray images for pneumonia detection. Meanwhile, NB </w:t>
       </w:r>
       <w:proofErr w:type="gramStart"/>
       <w:r>
@@ -7643,6 +7091,18 @@
         </w:rPr>
         <w:t xml:space="preserve"> alternative solutions with varying levels of performance.</w:t>
       </w:r>
+    </w:p>
+    <w:p>
+      <w:pPr>
+        <w:spacing w:before="120" w:after="0" w:line="240" w:lineRule="auto"/>
+        <w:ind w:firstLine="720"/>
+        <w:jc w:val="both"/>
+        <w:rPr>
+          <w:rFonts w:ascii="Times New Roman" w:hAnsi="Times New Roman" w:cs="Times New Roman"/>
+          <w:sz w:val="20"/>
+          <w:szCs w:val="20"/>
+        </w:rPr>
+      </w:pPr>
     </w:p>
     <w:p>
       <w:pPr>
@@ -7665,6 +7125,7 @@
           <w:sz w:val="20"/>
           <w:szCs w:val="20"/>
         </w:rPr>
+        <w:lastRenderedPageBreak/>
         <w:t>REFERENCES:</w:t>
       </w:r>
     </w:p>
@@ -9889,7 +9350,6 @@
           <w:sz w:val="18"/>
           <w:szCs w:val="18"/>
         </w:rPr>
-        <w:lastRenderedPageBreak/>
         <w:t>[25</w:t>
       </w:r>
       <w:r>
@@ -9952,55 +9412,13 @@
         </w:rPr>
         <w:t>: 10.1088/1742-6596/1529/5/052041.</w:t>
       </w:r>
-    </w:p>
-    <w:p>
-      <w:pPr>
-        <w:spacing w:after="0" w:line="240" w:lineRule="auto"/>
-        <w:ind w:left="720" w:hanging="720"/>
-        <w:jc w:val="both"/>
-        <w:rPr>
-          <w:rFonts w:ascii="Times New Roman" w:hAnsi="Times New Roman" w:cs="Times New Roman"/>
-          <w:sz w:val="18"/>
-          <w:szCs w:val="18"/>
-        </w:rPr>
-      </w:pPr>
-    </w:p>
-    <w:p>
-      <w:pPr>
-        <w:spacing w:after="0" w:line="240" w:lineRule="auto"/>
-        <w:ind w:left="720" w:hanging="720"/>
-        <w:jc w:val="both"/>
-        <w:rPr>
-          <w:rFonts w:ascii="Times New Roman" w:hAnsi="Times New Roman" w:cs="Times New Roman"/>
-          <w:sz w:val="18"/>
-          <w:szCs w:val="18"/>
-        </w:rPr>
-      </w:pPr>
-    </w:p>
-    <w:p>
-      <w:pPr>
-        <w:spacing w:after="0" w:line="240" w:lineRule="auto"/>
-        <w:ind w:left="720" w:hanging="720"/>
-        <w:jc w:val="both"/>
-        <w:rPr>
-          <w:rFonts w:ascii="Times New Roman" w:hAnsi="Times New Roman" w:cs="Times New Roman"/>
-          <w:sz w:val="18"/>
-          <w:szCs w:val="18"/>
-        </w:rPr>
-      </w:pPr>
-      <w:r>
-        <w:rPr>
-          <w:rFonts w:ascii="Times New Roman" w:hAnsi="Times New Roman" w:cs="Times New Roman"/>
-          <w:sz w:val="18"/>
-          <w:szCs w:val="18"/>
-        </w:rPr>
-        <w:tab/>
-      </w:r>
+      <w:bookmarkStart w:id="0" w:name="_GoBack"/>
+      <w:bookmarkEnd w:id="0"/>
     </w:p>
     <w:sectPr>
-      <w:headerReference w:type="even" r:id="rId14"/>
-      <w:headerReference w:type="default" r:id="rId15"/>
-      <w:headerReference w:type="first" r:id="rId16"/>
+      <w:headerReference w:type="even" r:id="rId13"/>
+      <w:headerReference w:type="default" r:id="rId14"/>
+      <w:headerReference w:type="first" r:id="rId15"/>
       <w:pgSz w:w="11907" w:h="16839" w:code="9"/>
       <w:pgMar w:top="1411" w:right="1138" w:bottom="1138" w:left="1411" w:header="720" w:footer="720" w:gutter="0"/>
       <w:cols w:space="720"/>
@@ -10109,7 +9527,7 @@
         <w:sz w:val="20"/>
         <w:szCs w:val="20"/>
       </w:rPr>
-      <w:t>4</w:t>
+      <w:t>6</w:t>
     </w:r>
     <w:r>
       <w:rPr>
@@ -10222,7 +9640,7 @@
         <w:sz w:val="20"/>
         <w:szCs w:val="20"/>
       </w:rPr>
-      <w:t>3</w:t>
+      <w:t>5</w:t>
     </w:r>
     <w:r>
       <w:rPr>
@@ -11758,11 +11176,11 @@
           <c:showBubbleSize val="0"/>
         </c:dLbls>
         <c:gapWidth val="150"/>
-        <c:axId val="370017792"/>
-        <c:axId val="323673408"/>
+        <c:axId val="370019840"/>
+        <c:axId val="378155520"/>
       </c:barChart>
       <c:catAx>
-        <c:axId val="370017792"/>
+        <c:axId val="370019840"/>
         <c:scaling>
           <c:orientation val="minMax"/>
         </c:scaling>
@@ -11772,7 +11190,7 @@
         <c:majorTickMark val="out"/>
         <c:minorTickMark val="none"/>
         <c:tickLblPos val="nextTo"/>
-        <c:crossAx val="323673408"/>
+        <c:crossAx val="378155520"/>
         <c:crosses val="autoZero"/>
         <c:auto val="1"/>
         <c:lblAlgn val="ctr"/>
@@ -11780,7 +11198,7 @@
         <c:noMultiLvlLbl val="0"/>
       </c:catAx>
       <c:valAx>
-        <c:axId val="323673408"/>
+        <c:axId val="378155520"/>
         <c:scaling>
           <c:orientation val="minMax"/>
           <c:max val="0.96000000000000008"/>
@@ -11793,7 +11211,7 @@
         <c:majorTickMark val="out"/>
         <c:minorTickMark val="none"/>
         <c:tickLblPos val="nextTo"/>
-        <c:crossAx val="370017792"/>
+        <c:crossAx val="370019840"/>
         <c:crosses val="autoZero"/>
         <c:crossBetween val="between"/>
         <c:majorUnit val="5.000000000000001E-3"/>
@@ -12104,7 +11522,7 @@
 </file>
 
 <file path=customXml/itemProps1.xml><?xml version="1.0" encoding="utf-8"?>
-<ds:datastoreItem xmlns:ds="http://schemas.openxmlformats.org/officeDocument/2006/customXml" ds:itemID="{B8081363-47F5-48A8-81DF-4CD549199EBC}">
+<ds:datastoreItem xmlns:ds="http://schemas.openxmlformats.org/officeDocument/2006/customXml" ds:itemID="{891EE4AA-A91C-464A-A19A-582915CD47F9}">
   <ds:schemaRefs>
     <ds:schemaRef ds:uri="http://schemas.openxmlformats.org/officeDocument/2006/bibliography"/>
   </ds:schemaRefs>

</xml_diff>